<commit_message>
aggiunta di slide di sistemi opersativi
</commit_message>
<xml_diff>
--- a/Secondo anno/Sistemi operativi e reti/Riassunti/3 - Gestione della memoria.docx
+++ b/Secondo anno/Sistemi operativi e reti/Riassunti/3 - Gestione della memoria.docx
@@ -2970,25 +2970,25 @@
           <w:sz w:val="24"/>
           <w:szCs w:val="24"/>
         </w:rPr>
-        <w:t>Questi indirizzi generati dal programma sono chiamati indirizzi virtuali e formano lo spazio virtuale degli indirizzi. Sui computer senza memoria virtuale, l’indirizzo virtuale è messo direttamente sul bus di memoria e provoca la lettura o la scrittura della parola della memoria fisica con lo stesso indirizzo.</w:t>
-      </w:r>
-    </w:p>
-    <w:p>
-      <w:pPr>
-        <w:pStyle w:val="Normal"/>
-        <w:rPr>
-          <w:rFonts w:ascii="Merriweather" w:hAnsi="Merriweather" w:eastAsia="Merriweather" w:cs="Merriweather"/>
-          <w:sz w:val="24"/>
-          <w:szCs w:val="24"/>
-        </w:rPr>
-      </w:pPr>
-      <w:r>
-        <w:rPr>
-          <w:rFonts w:eastAsia="Merriweather" w:cs="Merriweather" w:ascii="Merriweather" w:hAnsi="Merriweather"/>
-          <w:sz w:val="24"/>
-          <w:szCs w:val="24"/>
-        </w:rPr>
-        <w:t xml:space="preserve">Quando è usata la memoria virtuale, gli indirizzi virtuali non vanno direttamente al bus di memoria, ma a una MMU (memory management unit) che mappa gli indirizzi virtuali sugli indirizzi di memoria fisica, come illustrato nella Figura 3.8. </w:t>
+        <w:t xml:space="preserve">Questi indirizzi generati dal programma sono chiamati indirizzi virtuali e formano lo spazio virtuale degli indirizzi. </w:t>
+      </w:r>
+    </w:p>
+    <w:p>
+      <w:pPr>
+        <w:pStyle w:val="Normal"/>
+        <w:rPr>
+          <w:rFonts w:ascii="Merriweather" w:hAnsi="Merriweather" w:eastAsia="Merriweather" w:cs="Merriweather"/>
+          <w:sz w:val="24"/>
+          <w:szCs w:val="24"/>
+        </w:rPr>
+      </w:pPr>
+      <w:r>
+        <w:rPr>
+          <w:rFonts w:eastAsia="Merriweather" w:cs="Merriweather" w:ascii="Merriweather" w:hAnsi="Merriweather"/>
+          <w:sz w:val="24"/>
+          <w:szCs w:val="24"/>
+        </w:rPr>
+        <w:t xml:space="preserve">Quando è usata la memoria virtuale gli indirizzi virtuali vanno direttamente  a una MMU (memory management unit) che mappa gli indirizzi virtuali sugli indirizzi di memoria fisica, come illustrato nella Figura 3.8. </w:t>
       </w:r>
     </w:p>
     <w:p>

</xml_diff>